<commit_message>
Update 33 How to Create a SharePoint Server Web Part in SharePoint using Visual Studio.docx
</commit_message>
<xml_diff>
--- a/Labs/33 How to Create a SharePoint Server Web Part in SharePoint using Visual Studio.docx
+++ b/Labs/33 How to Create a SharePoint Server Web Part in SharePoint using Visual Studio.docx
@@ -163,6 +163,7 @@
       <w:r>
         <w:rPr>
           <w:rFonts w:ascii="Calibri" w:hAnsi="Calibri" w:cs="Calibri"/>
+          <w:noProof/>
           <w:sz w:val="24"/>
           <w:szCs w:val="24"/>
         </w:rPr>
@@ -240,6 +241,7 @@
       <w:r>
         <w:rPr>
           <w:rFonts w:ascii="Calibri" w:hAnsi="Calibri" w:cs="Calibri"/>
+          <w:noProof/>
           <w:sz w:val="24"/>
           <w:szCs w:val="24"/>
         </w:rPr>
@@ -294,39 +296,7 @@
           <w:sz w:val="24"/>
           <w:szCs w:val="24"/>
         </w:rPr>
-        <w:t xml:space="preserve">Select </w:t>
-      </w:r>
-      <w:r>
-        <w:rPr>
-          <w:rFonts w:ascii="Calibri" w:hAnsi="Calibri" w:cs="Calibri"/>
-          <w:sz w:val="24"/>
-          <w:szCs w:val="24"/>
-        </w:rPr>
-        <w:t>SharePoint 2019</w:t>
-      </w:r>
-      <w:r>
-        <w:rPr>
-          <w:rFonts w:ascii="Calibri" w:hAnsi="Calibri" w:cs="Calibri"/>
-          <w:sz w:val="24"/>
-          <w:szCs w:val="24"/>
-        </w:rPr>
-        <w:t xml:space="preserve"> –</w:t>
-      </w:r>
-      <w:r>
-        <w:rPr>
-          <w:rFonts w:ascii="Calibri" w:hAnsi="Calibri" w:cs="Calibri"/>
-          <w:sz w:val="24"/>
-          <w:szCs w:val="24"/>
-        </w:rPr>
-        <w:t xml:space="preserve"> Visual</w:t>
-      </w:r>
-      <w:r>
-        <w:rPr>
-          <w:rFonts w:ascii="Calibri" w:hAnsi="Calibri" w:cs="Calibri"/>
-          <w:sz w:val="24"/>
-          <w:szCs w:val="24"/>
-        </w:rPr>
-        <w:t xml:space="preserve"> web part (C#)</w:t>
+        <w:t>Select SharePoint 2019 – Visual web part (C#)</w:t>
       </w:r>
     </w:p>
     <w:p>
@@ -374,6 +344,7 @@
       <w:r>
         <w:rPr>
           <w:rFonts w:ascii="Calibri" w:hAnsi="Calibri" w:cs="Calibri"/>
+          <w:noProof/>
           <w:sz w:val="24"/>
           <w:szCs w:val="24"/>
         </w:rPr>
@@ -429,29 +400,48 @@
           <w:sz w:val="24"/>
           <w:szCs w:val="24"/>
         </w:rPr>
-        <w:t>Click Create  and select Deploy as a farm solution</w:t>
-      </w:r>
-    </w:p>
-    <w:p>
-      <w:pPr>
-        <w:rPr>
-          <w:rFonts w:ascii="Calibri" w:hAnsi="Calibri" w:cs="Calibri"/>
-          <w:sz w:val="24"/>
-          <w:szCs w:val="24"/>
-        </w:rPr>
-      </w:pPr>
-    </w:p>
-    <w:p>
-      <w:pPr>
-        <w:rPr>
-          <w:rFonts w:ascii="Calibri" w:hAnsi="Calibri" w:cs="Calibri"/>
-          <w:sz w:val="24"/>
-          <w:szCs w:val="24"/>
-        </w:rPr>
-      </w:pPr>
-      <w:r>
-        <w:rPr>
-          <w:rFonts w:ascii="Calibri" w:hAnsi="Calibri" w:cs="Calibri"/>
+        <w:t xml:space="preserve">Click </w:t>
+      </w:r>
+      <w:proofErr w:type="gramStart"/>
+      <w:r>
+        <w:rPr>
+          <w:rFonts w:ascii="Calibri" w:hAnsi="Calibri" w:cs="Calibri"/>
+          <w:sz w:val="24"/>
+          <w:szCs w:val="24"/>
+        </w:rPr>
+        <w:t>Create  and</w:t>
+      </w:r>
+      <w:proofErr w:type="gramEnd"/>
+      <w:r>
+        <w:rPr>
+          <w:rFonts w:ascii="Calibri" w:hAnsi="Calibri" w:cs="Calibri"/>
+          <w:sz w:val="24"/>
+          <w:szCs w:val="24"/>
+        </w:rPr>
+        <w:t xml:space="preserve"> select Deploy as a farm solution</w:t>
+      </w:r>
+    </w:p>
+    <w:p>
+      <w:pPr>
+        <w:rPr>
+          <w:rFonts w:ascii="Calibri" w:hAnsi="Calibri" w:cs="Calibri"/>
+          <w:sz w:val="24"/>
+          <w:szCs w:val="24"/>
+        </w:rPr>
+      </w:pPr>
+    </w:p>
+    <w:p>
+      <w:pPr>
+        <w:rPr>
+          <w:rFonts w:ascii="Calibri" w:hAnsi="Calibri" w:cs="Calibri"/>
+          <w:sz w:val="24"/>
+          <w:szCs w:val="24"/>
+        </w:rPr>
+      </w:pPr>
+      <w:r>
+        <w:rPr>
+          <w:rFonts w:ascii="Calibri" w:hAnsi="Calibri" w:cs="Calibri"/>
+          <w:noProof/>
           <w:sz w:val="24"/>
           <w:szCs w:val="24"/>
         </w:rPr>
@@ -580,6 +570,7 @@
       <w:r>
         <w:rPr>
           <w:rFonts w:ascii="Calibri" w:hAnsi="Calibri" w:cs="Calibri"/>
+          <w:noProof/>
           <w:sz w:val="24"/>
           <w:szCs w:val="24"/>
         </w:rPr>
@@ -653,7 +644,209 @@
           <w:sz w:val="24"/>
           <w:szCs w:val="24"/>
         </w:rPr>
-        <w:t>Enter Employee Name: &lt;asp:TextBox ID="txtName" runat="server"&gt;&lt;/asp:TextBox&gt;&lt;br /&gt; &lt;asp:Button ID="btnSubmit" runat="server" Text="Submit" OnClick="btnSubmit_Click" /&gt;</w:t>
+        <w:t>Enter Employee Name: &lt;</w:t>
+      </w:r>
+      <w:proofErr w:type="spellStart"/>
+      <w:proofErr w:type="gramStart"/>
+      <w:r>
+        <w:rPr>
+          <w:rFonts w:ascii="Calibri" w:hAnsi="Calibri" w:cs="Calibri"/>
+          <w:color w:val="141414"/>
+          <w:sz w:val="24"/>
+          <w:szCs w:val="24"/>
+        </w:rPr>
+        <w:t>asp:TextBox</w:t>
+      </w:r>
+      <w:proofErr w:type="spellEnd"/>
+      <w:proofErr w:type="gramEnd"/>
+      <w:r>
+        <w:rPr>
+          <w:rFonts w:ascii="Calibri" w:hAnsi="Calibri" w:cs="Calibri"/>
+          <w:color w:val="141414"/>
+          <w:sz w:val="24"/>
+          <w:szCs w:val="24"/>
+        </w:rPr>
+        <w:t xml:space="preserve"> ID="</w:t>
+      </w:r>
+      <w:proofErr w:type="spellStart"/>
+      <w:r>
+        <w:rPr>
+          <w:rFonts w:ascii="Calibri" w:hAnsi="Calibri" w:cs="Calibri"/>
+          <w:color w:val="141414"/>
+          <w:sz w:val="24"/>
+          <w:szCs w:val="24"/>
+        </w:rPr>
+        <w:t>txtName</w:t>
+      </w:r>
+      <w:proofErr w:type="spellEnd"/>
+      <w:r>
+        <w:rPr>
+          <w:rFonts w:ascii="Calibri" w:hAnsi="Calibri" w:cs="Calibri"/>
+          <w:color w:val="141414"/>
+          <w:sz w:val="24"/>
+          <w:szCs w:val="24"/>
+        </w:rPr>
+        <w:t xml:space="preserve">" </w:t>
+      </w:r>
+      <w:proofErr w:type="spellStart"/>
+      <w:r>
+        <w:rPr>
+          <w:rFonts w:ascii="Calibri" w:hAnsi="Calibri" w:cs="Calibri"/>
+          <w:color w:val="141414"/>
+          <w:sz w:val="24"/>
+          <w:szCs w:val="24"/>
+        </w:rPr>
+        <w:t>runat</w:t>
+      </w:r>
+      <w:proofErr w:type="spellEnd"/>
+      <w:r>
+        <w:rPr>
+          <w:rFonts w:ascii="Calibri" w:hAnsi="Calibri" w:cs="Calibri"/>
+          <w:color w:val="141414"/>
+          <w:sz w:val="24"/>
+          <w:szCs w:val="24"/>
+        </w:rPr>
+        <w:t>="server"&gt;&lt;/</w:t>
+      </w:r>
+      <w:proofErr w:type="spellStart"/>
+      <w:r>
+        <w:rPr>
+          <w:rFonts w:ascii="Calibri" w:hAnsi="Calibri" w:cs="Calibri"/>
+          <w:color w:val="141414"/>
+          <w:sz w:val="24"/>
+          <w:szCs w:val="24"/>
+        </w:rPr>
+        <w:t>asp:TextBox</w:t>
+      </w:r>
+      <w:proofErr w:type="spellEnd"/>
+      <w:r>
+        <w:rPr>
+          <w:rFonts w:ascii="Calibri" w:hAnsi="Calibri" w:cs="Calibri"/>
+          <w:color w:val="141414"/>
+          <w:sz w:val="24"/>
+          <w:szCs w:val="24"/>
+        </w:rPr>
+        <w:t>&gt;&lt;</w:t>
+      </w:r>
+      <w:proofErr w:type="spellStart"/>
+      <w:r>
+        <w:rPr>
+          <w:rFonts w:ascii="Calibri" w:hAnsi="Calibri" w:cs="Calibri"/>
+          <w:color w:val="141414"/>
+          <w:sz w:val="24"/>
+          <w:szCs w:val="24"/>
+        </w:rPr>
+        <w:t>br</w:t>
+      </w:r>
+      <w:proofErr w:type="spellEnd"/>
+      <w:r>
+        <w:rPr>
+          <w:rFonts w:ascii="Calibri" w:hAnsi="Calibri" w:cs="Calibri"/>
+          <w:color w:val="141414"/>
+          <w:sz w:val="24"/>
+          <w:szCs w:val="24"/>
+        </w:rPr>
+        <w:t xml:space="preserve"> /&gt; &lt;</w:t>
+      </w:r>
+      <w:proofErr w:type="spellStart"/>
+      <w:r>
+        <w:rPr>
+          <w:rFonts w:ascii="Calibri" w:hAnsi="Calibri" w:cs="Calibri"/>
+          <w:color w:val="141414"/>
+          <w:sz w:val="24"/>
+          <w:szCs w:val="24"/>
+        </w:rPr>
+        <w:t>asp:Button</w:t>
+      </w:r>
+      <w:proofErr w:type="spellEnd"/>
+      <w:r>
+        <w:rPr>
+          <w:rFonts w:ascii="Calibri" w:hAnsi="Calibri" w:cs="Calibri"/>
+          <w:color w:val="141414"/>
+          <w:sz w:val="24"/>
+          <w:szCs w:val="24"/>
+        </w:rPr>
+        <w:t xml:space="preserve"> ID="</w:t>
+      </w:r>
+      <w:proofErr w:type="spellStart"/>
+      <w:r>
+        <w:rPr>
+          <w:rFonts w:ascii="Calibri" w:hAnsi="Calibri" w:cs="Calibri"/>
+          <w:color w:val="141414"/>
+          <w:sz w:val="24"/>
+          <w:szCs w:val="24"/>
+        </w:rPr>
+        <w:t>btnSubmit</w:t>
+      </w:r>
+      <w:proofErr w:type="spellEnd"/>
+      <w:r>
+        <w:rPr>
+          <w:rFonts w:ascii="Calibri" w:hAnsi="Calibri" w:cs="Calibri"/>
+          <w:color w:val="141414"/>
+          <w:sz w:val="24"/>
+          <w:szCs w:val="24"/>
+        </w:rPr>
+        <w:t xml:space="preserve">" </w:t>
+      </w:r>
+      <w:proofErr w:type="spellStart"/>
+      <w:r>
+        <w:rPr>
+          <w:rFonts w:ascii="Calibri" w:hAnsi="Calibri" w:cs="Calibri"/>
+          <w:color w:val="141414"/>
+          <w:sz w:val="24"/>
+          <w:szCs w:val="24"/>
+        </w:rPr>
+        <w:t>runat</w:t>
+      </w:r>
+      <w:proofErr w:type="spellEnd"/>
+      <w:r>
+        <w:rPr>
+          <w:rFonts w:ascii="Calibri" w:hAnsi="Calibri" w:cs="Calibri"/>
+          <w:color w:val="141414"/>
+          <w:sz w:val="24"/>
+          <w:szCs w:val="24"/>
+        </w:rPr>
+        <w:t xml:space="preserve">="server" Text="Submit" </w:t>
+      </w:r>
+      <w:proofErr w:type="spellStart"/>
+      <w:r>
+        <w:rPr>
+          <w:rFonts w:ascii="Calibri" w:hAnsi="Calibri" w:cs="Calibri"/>
+          <w:color w:val="141414"/>
+          <w:sz w:val="24"/>
+          <w:szCs w:val="24"/>
+        </w:rPr>
+        <w:t>OnClick</w:t>
+      </w:r>
+      <w:proofErr w:type="spellEnd"/>
+      <w:r>
+        <w:rPr>
+          <w:rFonts w:ascii="Calibri" w:hAnsi="Calibri" w:cs="Calibri"/>
+          <w:color w:val="141414"/>
+          <w:sz w:val="24"/>
+          <w:szCs w:val="24"/>
+        </w:rPr>
+        <w:t>="</w:t>
+      </w:r>
+      <w:proofErr w:type="spellStart"/>
+      <w:r>
+        <w:rPr>
+          <w:rFonts w:ascii="Calibri" w:hAnsi="Calibri" w:cs="Calibri"/>
+          <w:color w:val="141414"/>
+          <w:sz w:val="24"/>
+          <w:szCs w:val="24"/>
+        </w:rPr>
+        <w:t>btnSubmit_Click</w:t>
+      </w:r>
+      <w:proofErr w:type="spellEnd"/>
+      <w:r>
+        <w:rPr>
+          <w:rFonts w:ascii="Calibri" w:hAnsi="Calibri" w:cs="Calibri"/>
+          <w:color w:val="141414"/>
+          <w:sz w:val="24"/>
+          <w:szCs w:val="24"/>
+        </w:rPr>
+        <w:t>" /&gt;</w:t>
       </w:r>
     </w:p>
     <w:p>
@@ -689,15 +882,7 @@
           <w:sz w:val="24"/>
           <w:szCs w:val="24"/>
         </w:rPr>
-        <w:t>VisualWebPart1UserControl.ascx</w:t>
-      </w:r>
-      <w:r>
-        <w:rPr>
-          <w:rFonts w:ascii="Calibri" w:hAnsi="Calibri" w:cs="Calibri"/>
-          <w:sz w:val="24"/>
-          <w:szCs w:val="24"/>
-        </w:rPr>
-        <w:t>.cs</w:t>
+        <w:t>VisualWebPart1UserControl.ascx.cs</w:t>
       </w:r>
     </w:p>
     <w:p>
@@ -732,8 +917,19 @@
           <w:szCs w:val="24"/>
           <w:highlight w:val="yellow"/>
         </w:rPr>
-        <w:t>using Microsoft.SharePoint</w:t>
-      </w:r>
+        <w:t xml:space="preserve">using </w:t>
+      </w:r>
+      <w:proofErr w:type="spellStart"/>
+      <w:r>
+        <w:rPr>
+          <w:rFonts w:ascii="Calibri" w:hAnsi="Calibri" w:cs="Calibri"/>
+          <w:sz w:val="24"/>
+          <w:szCs w:val="24"/>
+          <w:highlight w:val="yellow"/>
+        </w:rPr>
+        <w:t>Microsoft.SharePoint</w:t>
+      </w:r>
+      <w:proofErr w:type="spellEnd"/>
     </w:p>
     <w:p>
       <w:pPr>
@@ -768,43 +964,267 @@
           <w:sz w:val="24"/>
           <w:szCs w:val="24"/>
         </w:rPr>
-        <w:t>protected void btnSubmit_Click(object sender, EventArgs e) { using (SPSite site =new SPSite("http://</w:t>
-      </w:r>
-      <w:r>
-        <w:rPr>
-          <w:rFonts w:ascii="Calibri" w:hAnsi="Calibri" w:cs="Calibri"/>
-          <w:color w:val="141414"/>
-          <w:sz w:val="24"/>
-          <w:szCs w:val="24"/>
-        </w:rPr>
-        <w:t>sharepoint</w:t>
-      </w:r>
-      <w:r>
-        <w:rPr>
-          <w:rFonts w:ascii="Calibri" w:hAnsi="Calibri" w:cs="Calibri"/>
-          <w:color w:val="141414"/>
-          <w:sz w:val="24"/>
-          <w:szCs w:val="24"/>
-        </w:rPr>
-        <w:t>/")) { using (SPWeb web=site.OpenWeb()) { SPList list = web.Lists["</w:t>
-      </w:r>
-      <w:r>
-        <w:rPr>
-          <w:rFonts w:ascii="Calibri" w:hAnsi="Calibri" w:cs="Calibri"/>
-          <w:color w:val="141414"/>
-          <w:sz w:val="24"/>
-          <w:szCs w:val="24"/>
-        </w:rPr>
-        <w:t>Continents</w:t>
-      </w:r>
-      <w:r>
-        <w:rPr>
-          <w:rFonts w:ascii="Calibri" w:hAnsi="Calibri" w:cs="Calibri"/>
-          <w:color w:val="141414"/>
-          <w:sz w:val="24"/>
-          <w:szCs w:val="24"/>
-        </w:rPr>
-        <w:t>"]; SPListItem item = list.Items.Add(); item["Title"] = txtName.Text; item.Update(); } } }</w:t>
+        <w:t xml:space="preserve">protected void </w:t>
+      </w:r>
+      <w:proofErr w:type="spellStart"/>
+      <w:r>
+        <w:rPr>
+          <w:rFonts w:ascii="Calibri" w:hAnsi="Calibri" w:cs="Calibri"/>
+          <w:color w:val="141414"/>
+          <w:sz w:val="24"/>
+          <w:szCs w:val="24"/>
+        </w:rPr>
+        <w:t>btnSubmit_</w:t>
+      </w:r>
+      <w:proofErr w:type="gramStart"/>
+      <w:r>
+        <w:rPr>
+          <w:rFonts w:ascii="Calibri" w:hAnsi="Calibri" w:cs="Calibri"/>
+          <w:color w:val="141414"/>
+          <w:sz w:val="24"/>
+          <w:szCs w:val="24"/>
+        </w:rPr>
+        <w:t>Click</w:t>
+      </w:r>
+      <w:proofErr w:type="spellEnd"/>
+      <w:r>
+        <w:rPr>
+          <w:rFonts w:ascii="Calibri" w:hAnsi="Calibri" w:cs="Calibri"/>
+          <w:color w:val="141414"/>
+          <w:sz w:val="24"/>
+          <w:szCs w:val="24"/>
+        </w:rPr>
+        <w:t>(</w:t>
+      </w:r>
+      <w:proofErr w:type="gramEnd"/>
+      <w:r>
+        <w:rPr>
+          <w:rFonts w:ascii="Calibri" w:hAnsi="Calibri" w:cs="Calibri"/>
+          <w:color w:val="141414"/>
+          <w:sz w:val="24"/>
+          <w:szCs w:val="24"/>
+        </w:rPr>
+        <w:t xml:space="preserve">object sender, </w:t>
+      </w:r>
+      <w:proofErr w:type="spellStart"/>
+      <w:r>
+        <w:rPr>
+          <w:rFonts w:ascii="Calibri" w:hAnsi="Calibri" w:cs="Calibri"/>
+          <w:color w:val="141414"/>
+          <w:sz w:val="24"/>
+          <w:szCs w:val="24"/>
+        </w:rPr>
+        <w:t>EventArgs</w:t>
+      </w:r>
+      <w:proofErr w:type="spellEnd"/>
+      <w:r>
+        <w:rPr>
+          <w:rFonts w:ascii="Calibri" w:hAnsi="Calibri" w:cs="Calibri"/>
+          <w:color w:val="141414"/>
+          <w:sz w:val="24"/>
+          <w:szCs w:val="24"/>
+        </w:rPr>
+        <w:t xml:space="preserve"> e) { using (</w:t>
+      </w:r>
+      <w:proofErr w:type="spellStart"/>
+      <w:r>
+        <w:rPr>
+          <w:rFonts w:ascii="Calibri" w:hAnsi="Calibri" w:cs="Calibri"/>
+          <w:color w:val="141414"/>
+          <w:sz w:val="24"/>
+          <w:szCs w:val="24"/>
+        </w:rPr>
+        <w:t>SPSite</w:t>
+      </w:r>
+      <w:proofErr w:type="spellEnd"/>
+      <w:r>
+        <w:rPr>
+          <w:rFonts w:ascii="Calibri" w:hAnsi="Calibri" w:cs="Calibri"/>
+          <w:color w:val="141414"/>
+          <w:sz w:val="24"/>
+          <w:szCs w:val="24"/>
+        </w:rPr>
+        <w:t xml:space="preserve"> site =new </w:t>
+      </w:r>
+      <w:proofErr w:type="spellStart"/>
+      <w:r>
+        <w:rPr>
+          <w:rFonts w:ascii="Calibri" w:hAnsi="Calibri" w:cs="Calibri"/>
+          <w:color w:val="141414"/>
+          <w:sz w:val="24"/>
+          <w:szCs w:val="24"/>
+        </w:rPr>
+        <w:t>SPSite</w:t>
+      </w:r>
+      <w:proofErr w:type="spellEnd"/>
+      <w:r>
+        <w:rPr>
+          <w:rFonts w:ascii="Calibri" w:hAnsi="Calibri" w:cs="Calibri"/>
+          <w:color w:val="141414"/>
+          <w:sz w:val="24"/>
+          <w:szCs w:val="24"/>
+        </w:rPr>
+        <w:t>("http://sharepoint/")) { using (</w:t>
+      </w:r>
+      <w:proofErr w:type="spellStart"/>
+      <w:r>
+        <w:rPr>
+          <w:rFonts w:ascii="Calibri" w:hAnsi="Calibri" w:cs="Calibri"/>
+          <w:color w:val="141414"/>
+          <w:sz w:val="24"/>
+          <w:szCs w:val="24"/>
+        </w:rPr>
+        <w:t>SPWeb</w:t>
+      </w:r>
+      <w:proofErr w:type="spellEnd"/>
+      <w:r>
+        <w:rPr>
+          <w:rFonts w:ascii="Calibri" w:hAnsi="Calibri" w:cs="Calibri"/>
+          <w:color w:val="141414"/>
+          <w:sz w:val="24"/>
+          <w:szCs w:val="24"/>
+        </w:rPr>
+        <w:t xml:space="preserve"> web=</w:t>
+      </w:r>
+      <w:proofErr w:type="spellStart"/>
+      <w:r>
+        <w:rPr>
+          <w:rFonts w:ascii="Calibri" w:hAnsi="Calibri" w:cs="Calibri"/>
+          <w:color w:val="141414"/>
+          <w:sz w:val="24"/>
+          <w:szCs w:val="24"/>
+        </w:rPr>
+        <w:t>site.OpenWeb</w:t>
+      </w:r>
+      <w:proofErr w:type="spellEnd"/>
+      <w:r>
+        <w:rPr>
+          <w:rFonts w:ascii="Calibri" w:hAnsi="Calibri" w:cs="Calibri"/>
+          <w:color w:val="141414"/>
+          <w:sz w:val="24"/>
+          <w:szCs w:val="24"/>
+        </w:rPr>
+        <w:t xml:space="preserve">()) { </w:t>
+      </w:r>
+      <w:proofErr w:type="spellStart"/>
+      <w:r>
+        <w:rPr>
+          <w:rFonts w:ascii="Calibri" w:hAnsi="Calibri" w:cs="Calibri"/>
+          <w:color w:val="141414"/>
+          <w:sz w:val="24"/>
+          <w:szCs w:val="24"/>
+        </w:rPr>
+        <w:t>SPList</w:t>
+      </w:r>
+      <w:proofErr w:type="spellEnd"/>
+      <w:r>
+        <w:rPr>
+          <w:rFonts w:ascii="Calibri" w:hAnsi="Calibri" w:cs="Calibri"/>
+          <w:color w:val="141414"/>
+          <w:sz w:val="24"/>
+          <w:szCs w:val="24"/>
+        </w:rPr>
+        <w:t xml:space="preserve"> list = </w:t>
+      </w:r>
+      <w:proofErr w:type="spellStart"/>
+      <w:r>
+        <w:rPr>
+          <w:rFonts w:ascii="Calibri" w:hAnsi="Calibri" w:cs="Calibri"/>
+          <w:color w:val="141414"/>
+          <w:sz w:val="24"/>
+          <w:szCs w:val="24"/>
+        </w:rPr>
+        <w:t>web.Lists</w:t>
+      </w:r>
+      <w:proofErr w:type="spellEnd"/>
+      <w:r>
+        <w:rPr>
+          <w:rFonts w:ascii="Calibri" w:hAnsi="Calibri" w:cs="Calibri"/>
+          <w:color w:val="141414"/>
+          <w:sz w:val="24"/>
+          <w:szCs w:val="24"/>
+        </w:rPr>
+        <w:t xml:space="preserve">["Continents"]; </w:t>
+      </w:r>
+      <w:proofErr w:type="spellStart"/>
+      <w:r>
+        <w:rPr>
+          <w:rFonts w:ascii="Calibri" w:hAnsi="Calibri" w:cs="Calibri"/>
+          <w:color w:val="141414"/>
+          <w:sz w:val="24"/>
+          <w:szCs w:val="24"/>
+        </w:rPr>
+        <w:t>SPListItem</w:t>
+      </w:r>
+      <w:proofErr w:type="spellEnd"/>
+      <w:r>
+        <w:rPr>
+          <w:rFonts w:ascii="Calibri" w:hAnsi="Calibri" w:cs="Calibri"/>
+          <w:color w:val="141414"/>
+          <w:sz w:val="24"/>
+          <w:szCs w:val="24"/>
+        </w:rPr>
+        <w:t xml:space="preserve"> item = </w:t>
+      </w:r>
+      <w:proofErr w:type="spellStart"/>
+      <w:r>
+        <w:rPr>
+          <w:rFonts w:ascii="Calibri" w:hAnsi="Calibri" w:cs="Calibri"/>
+          <w:color w:val="141414"/>
+          <w:sz w:val="24"/>
+          <w:szCs w:val="24"/>
+        </w:rPr>
+        <w:t>list.Items.Add</w:t>
+      </w:r>
+      <w:proofErr w:type="spellEnd"/>
+      <w:r>
+        <w:rPr>
+          <w:rFonts w:ascii="Calibri" w:hAnsi="Calibri" w:cs="Calibri"/>
+          <w:color w:val="141414"/>
+          <w:sz w:val="24"/>
+          <w:szCs w:val="24"/>
+        </w:rPr>
+        <w:t xml:space="preserve">(); item["Title"] = </w:t>
+      </w:r>
+      <w:proofErr w:type="spellStart"/>
+      <w:r>
+        <w:rPr>
+          <w:rFonts w:ascii="Calibri" w:hAnsi="Calibri" w:cs="Calibri"/>
+          <w:color w:val="141414"/>
+          <w:sz w:val="24"/>
+          <w:szCs w:val="24"/>
+        </w:rPr>
+        <w:t>txtName.Text</w:t>
+      </w:r>
+      <w:proofErr w:type="spellEnd"/>
+      <w:r>
+        <w:rPr>
+          <w:rFonts w:ascii="Calibri" w:hAnsi="Calibri" w:cs="Calibri"/>
+          <w:color w:val="141414"/>
+          <w:sz w:val="24"/>
+          <w:szCs w:val="24"/>
+        </w:rPr>
+        <w:t xml:space="preserve">; </w:t>
+      </w:r>
+      <w:proofErr w:type="spellStart"/>
+      <w:r>
+        <w:rPr>
+          <w:rFonts w:ascii="Calibri" w:hAnsi="Calibri" w:cs="Calibri"/>
+          <w:color w:val="141414"/>
+          <w:sz w:val="24"/>
+          <w:szCs w:val="24"/>
+        </w:rPr>
+        <w:t>item.Update</w:t>
+      </w:r>
+      <w:proofErr w:type="spellEnd"/>
+      <w:r>
+        <w:rPr>
+          <w:rFonts w:ascii="Calibri" w:hAnsi="Calibri" w:cs="Calibri"/>
+          <w:color w:val="141414"/>
+          <w:sz w:val="24"/>
+          <w:szCs w:val="24"/>
+        </w:rPr>
+        <w:t>(); } } }</w:t>
       </w:r>
     </w:p>
     <w:p>
@@ -953,26 +1373,80 @@
       <w:pPr>
         <w:rPr>
           <w:rFonts w:ascii="Calibri" w:hAnsi="Calibri" w:cs="Calibri"/>
-          <w:sz w:val="24"/>
-          <w:szCs w:val="24"/>
-        </w:rPr>
-      </w:pPr>
-    </w:p>
-    <w:p>
-      <w:pPr>
-        <w:rPr>
-          <w:rFonts w:ascii="Calibri" w:hAnsi="Calibri" w:cs="Calibri"/>
-          <w:sz w:val="24"/>
-          <w:szCs w:val="24"/>
-        </w:rPr>
-      </w:pPr>
-      <w:r>
-        <w:rPr>
-          <w:rFonts w:ascii="Calibri" w:hAnsi="Calibri" w:cs="Calibri"/>
+          <w:color w:val="141414"/>
+          <w:sz w:val="24"/>
+          <w:szCs w:val="24"/>
+        </w:rPr>
+      </w:pPr>
+      <w:r>
+        <w:rPr>
+          <w:rFonts w:ascii="Calibri" w:hAnsi="Calibri" w:cs="Calibri"/>
+          <w:color w:val="141414"/>
           <w:sz w:val="24"/>
           <w:szCs w:val="24"/>
         </w:rPr>
         <w:lastRenderedPageBreak/>
+        <w:drawing>
+          <wp:inline distT="0" distB="0" distL="0" distR="0" wp14:anchorId="7D2C3616" wp14:editId="4EC13088">
+            <wp:extent cx="5731510" cy="3277235"/>
+            <wp:effectExtent l="0" t="0" r="2540" b="0"/>
+            <wp:docPr id="678053876" name="Picture 1" descr="A screenshot of a computer&#10;&#10;Description automatically generated"/>
+            <wp:cNvGraphicFramePr>
+              <a:graphicFrameLocks xmlns:a="http://schemas.openxmlformats.org/drawingml/2006/main" noChangeAspect="1"/>
+            </wp:cNvGraphicFramePr>
+            <a:graphic xmlns:a="http://schemas.openxmlformats.org/drawingml/2006/main">
+              <a:graphicData uri="http://schemas.openxmlformats.org/drawingml/2006/picture">
+                <pic:pic xmlns:pic="http://schemas.openxmlformats.org/drawingml/2006/picture">
+                  <pic:nvPicPr>
+                    <pic:cNvPr id="678053876" name="Picture 1" descr="A screenshot of a computer&#10;&#10;Description automatically generated"/>
+                    <pic:cNvPicPr/>
+                  </pic:nvPicPr>
+                  <pic:blipFill>
+                    <a:blip r:embed="rId9"/>
+                    <a:stretch>
+                      <a:fillRect/>
+                    </a:stretch>
+                  </pic:blipFill>
+                  <pic:spPr>
+                    <a:xfrm>
+                      <a:off x="0" y="0"/>
+                      <a:ext cx="5731510" cy="3277235"/>
+                    </a:xfrm>
+                    <a:prstGeom prst="rect">
+                      <a:avLst/>
+                    </a:prstGeom>
+                  </pic:spPr>
+                </pic:pic>
+              </a:graphicData>
+            </a:graphic>
+          </wp:inline>
+        </w:drawing>
+      </w:r>
+    </w:p>
+    <w:p>
+      <w:pPr>
+        <w:rPr>
+          <w:rFonts w:ascii="Calibri" w:hAnsi="Calibri" w:cs="Calibri"/>
+          <w:sz w:val="24"/>
+          <w:szCs w:val="24"/>
+        </w:rPr>
+      </w:pPr>
+    </w:p>
+    <w:p>
+      <w:pPr>
+        <w:rPr>
+          <w:rFonts w:ascii="Calibri" w:hAnsi="Calibri" w:cs="Calibri"/>
+          <w:sz w:val="24"/>
+          <w:szCs w:val="24"/>
+        </w:rPr>
+      </w:pPr>
+      <w:r>
+        <w:rPr>
+          <w:rFonts w:ascii="Calibri" w:hAnsi="Calibri" w:cs="Calibri"/>
+          <w:noProof/>
+          <w:sz w:val="24"/>
+          <w:szCs w:val="24"/>
+        </w:rPr>
         <w:drawing>
           <wp:inline distT="0" distB="0" distL="0" distR="0" wp14:anchorId="75B41B75" wp14:editId="293C9FC2">
             <wp:extent cx="5731510" cy="2537460"/>
@@ -989,7 +1463,7 @@
                     <pic:cNvPicPr/>
                   </pic:nvPicPr>
                   <pic:blipFill>
-                    <a:blip r:embed="rId9"/>
+                    <a:blip r:embed="rId10"/>
                     <a:stretch>
                       <a:fillRect/>
                     </a:stretch>

</xml_diff>